<commit_message>
rotas de listagem e cadastro
</commit_message>
<xml_diff>
--- a/docs/PROJETO GB - bibliOn.docx
+++ b/docs/PROJETO GB - bibliOn.docx
@@ -203,7 +203,6 @@
           <w:szCs w:val="28"/>
         </w:rPr>
       </w:pPr>
-      <w:proofErr w:type="spellStart"/>
       <w:r>
         <w:rPr>
           <w:rFonts w:cs="Arial"/>
@@ -214,7 +213,6 @@
         </w:rPr>
         <w:t>BibliOn</w:t>
       </w:r>
-      <w:proofErr w:type="spellEnd"/>
     </w:p>
     <w:p>
       <w:pPr>
@@ -1199,7 +1197,6 @@
         </w:rPr>
         <w:t>“</w:t>
       </w:r>
-      <w:proofErr w:type="spellStart"/>
       <w:r>
         <w:rPr>
           <w:rFonts w:asciiTheme="minorHAnsi" w:hAnsiTheme="minorHAnsi" w:cstheme="minorHAnsi"/>
@@ -1207,7 +1204,6 @@
         </w:rPr>
         <w:t>BibliOn</w:t>
       </w:r>
-      <w:proofErr w:type="spellEnd"/>
       <w:r>
         <w:rPr>
           <w:rFonts w:asciiTheme="minorHAnsi" w:hAnsiTheme="minorHAnsi" w:cstheme="minorHAnsi"/>
@@ -1229,7 +1225,6 @@
         </w:rPr>
         <w:t>“</w:t>
       </w:r>
-      <w:proofErr w:type="spellStart"/>
       <w:r>
         <w:rPr>
           <w:rFonts w:asciiTheme="minorHAnsi" w:hAnsiTheme="minorHAnsi" w:cstheme="minorHAnsi"/>
@@ -1237,7 +1232,6 @@
         </w:rPr>
         <w:t>BibliOn</w:t>
       </w:r>
-      <w:proofErr w:type="spellEnd"/>
       <w:r>
         <w:rPr>
           <w:rFonts w:asciiTheme="minorHAnsi" w:hAnsiTheme="minorHAnsi" w:cstheme="minorHAnsi"/>
@@ -1498,16 +1492,11 @@
         <w:t>Os requisitos funcionais defin</w:t>
       </w:r>
       <w:r>
-        <w:t xml:space="preserve">em as operações que o sistema </w:t>
-      </w:r>
-      <w:proofErr w:type="spellStart"/>
-      <w:r>
-        <w:t>B</w:t>
+        <w:t>em as operações que o sistema B</w:t>
       </w:r>
       <w:r>
         <w:t>ibliOn</w:t>
       </w:r>
-      <w:proofErr w:type="spellEnd"/>
       <w:r>
         <w:t xml:space="preserve"> deve ser capaz de realizar. Abaixo, estão listados os principais requisitos funcionais identificados</w:t>
       </w:r>
@@ -2170,21 +2159,12 @@
           <w:szCs w:val="24"/>
         </w:rPr>
       </w:pPr>
-      <w:proofErr w:type="gramStart"/>
-      <w:r>
-        <w:rPr>
-          <w:rFonts w:asciiTheme="minorHAnsi" w:hAnsiTheme="minorHAnsi" w:cstheme="minorHAnsi"/>
-          <w:szCs w:val="24"/>
-        </w:rPr>
-        <w:t>Autor(</w:t>
-      </w:r>
-      <w:proofErr w:type="gramEnd"/>
-      <w:r>
-        <w:rPr>
-          <w:rFonts w:asciiTheme="minorHAnsi" w:hAnsiTheme="minorHAnsi" w:cstheme="minorHAnsi"/>
-          <w:szCs w:val="24"/>
-        </w:rPr>
-        <w:t>es) (obrigatório).</w:t>
+      <w:r>
+        <w:rPr>
+          <w:rFonts w:asciiTheme="minorHAnsi" w:hAnsiTheme="minorHAnsi" w:cstheme="minorHAnsi"/>
+          <w:szCs w:val="24"/>
+        </w:rPr>
+        <w:t>Autor(es) (obrigatório).</w:t>
       </w:r>
     </w:p>
     <w:p>
@@ -2242,22 +2222,13 @@
           <w:szCs w:val="24"/>
         </w:rPr>
       </w:pPr>
-      <w:proofErr w:type="spellStart"/>
       <w:r>
         <w:rPr>
           <w:rFonts w:asciiTheme="minorHAnsi" w:hAnsiTheme="minorHAnsi" w:cstheme="minorHAnsi"/>
           <w:szCs w:val="24"/>
         </w:rPr>
         <w:lastRenderedPageBreak/>
-        <w:t>Isbn</w:t>
-      </w:r>
-      <w:proofErr w:type="spellEnd"/>
-      <w:r>
-        <w:rPr>
-          <w:rFonts w:asciiTheme="minorHAnsi" w:hAnsiTheme="minorHAnsi" w:cstheme="minorHAnsi"/>
-          <w:szCs w:val="24"/>
-        </w:rPr>
-        <w:t>.</w:t>
+        <w:t>Isbn.</w:t>
       </w:r>
     </w:p>
     <w:p>
@@ -2609,17 +2580,8 @@
           <w:rFonts w:asciiTheme="minorHAnsi" w:hAnsiTheme="minorHAnsi" w:cstheme="minorHAnsi"/>
           <w:szCs w:val="24"/>
         </w:rPr>
-        <w:t xml:space="preserve">ublicação, </w:t>
-      </w:r>
-      <w:proofErr w:type="spellStart"/>
-      <w:r>
-        <w:rPr>
-          <w:rFonts w:asciiTheme="minorHAnsi" w:hAnsiTheme="minorHAnsi" w:cstheme="minorHAnsi"/>
-          <w:szCs w:val="24"/>
-        </w:rPr>
-        <w:t>isbn</w:t>
-      </w:r>
-      <w:proofErr w:type="spellEnd"/>
+        <w:t>ublicação, isbn</w:t>
+      </w:r>
       <w:r>
         <w:rPr>
           <w:rFonts w:asciiTheme="minorHAnsi" w:hAnsiTheme="minorHAnsi" w:cstheme="minorHAnsi"/>
@@ -3338,21 +3300,12 @@
           <w:szCs w:val="24"/>
         </w:rPr>
       </w:pPr>
-      <w:proofErr w:type="spellStart"/>
-      <w:r>
-        <w:rPr>
-          <w:rFonts w:asciiTheme="minorHAnsi" w:hAnsiTheme="minorHAnsi" w:cstheme="minorHAnsi"/>
-          <w:szCs w:val="24"/>
-        </w:rPr>
-        <w:t>Email</w:t>
-      </w:r>
-      <w:proofErr w:type="spellEnd"/>
-      <w:r>
-        <w:rPr>
-          <w:rFonts w:asciiTheme="minorHAnsi" w:hAnsiTheme="minorHAnsi" w:cstheme="minorHAnsi"/>
-          <w:szCs w:val="24"/>
-        </w:rPr>
-        <w:t>.</w:t>
+      <w:r>
+        <w:rPr>
+          <w:rFonts w:asciiTheme="minorHAnsi" w:hAnsiTheme="minorHAnsi" w:cstheme="minorHAnsi"/>
+          <w:szCs w:val="24"/>
+        </w:rPr>
+        <w:t>Email.</w:t>
       </w:r>
     </w:p>
     <w:p>
@@ -3700,23 +3653,7 @@
           <w:rFonts w:asciiTheme="minorHAnsi" w:hAnsiTheme="minorHAnsi" w:cstheme="minorHAnsi"/>
           <w:szCs w:val="24"/>
         </w:rPr>
-        <w:t xml:space="preserve">RA, nome, sobrenome, data de nascimento, endereço, </w:t>
-      </w:r>
-      <w:proofErr w:type="spellStart"/>
-      <w:r>
-        <w:rPr>
-          <w:rFonts w:asciiTheme="minorHAnsi" w:hAnsiTheme="minorHAnsi" w:cstheme="minorHAnsi"/>
-          <w:szCs w:val="24"/>
-        </w:rPr>
-        <w:t>email</w:t>
-      </w:r>
-      <w:proofErr w:type="spellEnd"/>
-      <w:r>
-        <w:rPr>
-          <w:rFonts w:asciiTheme="minorHAnsi" w:hAnsiTheme="minorHAnsi" w:cstheme="minorHAnsi"/>
-          <w:szCs w:val="24"/>
-        </w:rPr>
-        <w:t xml:space="preserve"> e celular</w:t>
+        <w:t>RA, nome, sobrenome, data de nascimento, endereço, email e celular</w:t>
       </w:r>
       <w:r>
         <w:rPr>
@@ -4441,23 +4378,7 @@
           <w:rFonts w:asciiTheme="minorHAnsi" w:hAnsiTheme="minorHAnsi" w:cstheme="minorHAnsi"/>
           <w:szCs w:val="24"/>
         </w:rPr>
-        <w:t xml:space="preserve">Identificação </w:t>
-      </w:r>
-      <w:proofErr w:type="gramStart"/>
-      <w:r>
-        <w:rPr>
-          <w:rFonts w:asciiTheme="minorHAnsi" w:hAnsiTheme="minorHAnsi" w:cstheme="minorHAnsi"/>
-          <w:szCs w:val="24"/>
-        </w:rPr>
-        <w:t>do(</w:t>
-      </w:r>
-      <w:proofErr w:type="gramEnd"/>
-      <w:r>
-        <w:rPr>
-          <w:rFonts w:asciiTheme="minorHAnsi" w:hAnsiTheme="minorHAnsi" w:cstheme="minorHAnsi"/>
-          <w:szCs w:val="24"/>
-        </w:rPr>
-        <w:t>s) livro(s) a ser(em) emprestado(s) (ID do livro).</w:t>
+        <w:t>Identificação do(s) livro(s) a ser(em) emprestado(s) (ID do livro).</w:t>
       </w:r>
     </w:p>
     <w:p>
@@ -4578,23 +4499,7 @@
           <w:rFonts w:asciiTheme="minorHAnsi" w:hAnsiTheme="minorHAnsi" w:cstheme="minorHAnsi"/>
           <w:szCs w:val="24"/>
         </w:rPr>
-        <w:t xml:space="preserve">O sistema deve associar o empréstimo ao aluno e </w:t>
-      </w:r>
-      <w:proofErr w:type="gramStart"/>
-      <w:r>
-        <w:rPr>
-          <w:rFonts w:asciiTheme="minorHAnsi" w:hAnsiTheme="minorHAnsi" w:cstheme="minorHAnsi"/>
-          <w:szCs w:val="24"/>
-        </w:rPr>
-        <w:t>ao(</w:t>
-      </w:r>
-      <w:proofErr w:type="gramEnd"/>
-      <w:r>
-        <w:rPr>
-          <w:rFonts w:asciiTheme="minorHAnsi" w:hAnsiTheme="minorHAnsi" w:cstheme="minorHAnsi"/>
-          <w:szCs w:val="24"/>
-        </w:rPr>
-        <w:t>s) livro(s) selecionado(s).</w:t>
+        <w:t>O sistema deve associar o empréstimo ao aluno e ao(s) livro(s) selecionado(s).</w:t>
       </w:r>
     </w:p>
     <w:p>
@@ -5204,23 +5109,7 @@
           <w:rFonts w:asciiTheme="minorHAnsi" w:hAnsiTheme="minorHAnsi" w:cstheme="minorHAnsi"/>
           <w:szCs w:val="24"/>
         </w:rPr>
-        <w:t xml:space="preserve">O </w:t>
-      </w:r>
-      <w:proofErr w:type="spellStart"/>
-      <w:r>
-        <w:rPr>
-          <w:rFonts w:asciiTheme="minorHAnsi" w:hAnsiTheme="minorHAnsi" w:cstheme="minorHAnsi"/>
-          <w:szCs w:val="24"/>
-        </w:rPr>
-        <w:t>PostgreSQL</w:t>
-      </w:r>
-      <w:proofErr w:type="spellEnd"/>
-      <w:r>
-        <w:rPr>
-          <w:rFonts w:asciiTheme="minorHAnsi" w:hAnsiTheme="minorHAnsi" w:cstheme="minorHAnsi"/>
-          <w:szCs w:val="24"/>
-        </w:rPr>
-        <w:t xml:space="preserve"> é o</w:t>
+        <w:t>O PostgreSQL é o</w:t>
       </w:r>
       <w:r>
         <w:rPr>
@@ -5234,17 +5123,8 @@
           <w:rFonts w:asciiTheme="minorHAnsi" w:hAnsiTheme="minorHAnsi" w:cstheme="minorHAnsi"/>
           <w:szCs w:val="24"/>
         </w:rPr>
-        <w:t xml:space="preserve">usado no sistema </w:t>
-      </w:r>
-      <w:proofErr w:type="spellStart"/>
-      <w:r>
-        <w:rPr>
-          <w:rFonts w:asciiTheme="minorHAnsi" w:hAnsiTheme="minorHAnsi" w:cstheme="minorHAnsi"/>
-          <w:szCs w:val="24"/>
-        </w:rPr>
-        <w:t>BibliOn</w:t>
-      </w:r>
-      <w:proofErr w:type="spellEnd"/>
+        <w:t>usado no sistema BibliOn</w:t>
+      </w:r>
       <w:r>
         <w:rPr>
           <w:rFonts w:asciiTheme="minorHAnsi" w:hAnsiTheme="minorHAnsi" w:cstheme="minorHAnsi"/>
@@ -5292,23 +5172,7 @@
           <w:rFonts w:asciiTheme="minorHAnsi" w:hAnsiTheme="minorHAnsi" w:cstheme="minorHAnsi"/>
           <w:szCs w:val="24"/>
         </w:rPr>
-        <w:t xml:space="preserve"> </w:t>
-      </w:r>
-      <w:proofErr w:type="spellStart"/>
-      <w:r>
-        <w:rPr>
-          <w:rFonts w:asciiTheme="minorHAnsi" w:hAnsiTheme="minorHAnsi" w:cstheme="minorHAnsi"/>
-          <w:szCs w:val="24"/>
-        </w:rPr>
-        <w:t>pgAdmin</w:t>
-      </w:r>
-      <w:proofErr w:type="spellEnd"/>
-      <w:r>
-        <w:rPr>
-          <w:rFonts w:asciiTheme="minorHAnsi" w:hAnsiTheme="minorHAnsi" w:cstheme="minorHAnsi"/>
-          <w:szCs w:val="24"/>
-        </w:rPr>
-        <w:t xml:space="preserve"> 4 v8 </w:t>
+        <w:t xml:space="preserve"> pgAdmin 4 v8 </w:t>
       </w:r>
       <w:r>
         <w:rPr>
@@ -5322,23 +5186,7 @@
           <w:rFonts w:asciiTheme="minorHAnsi" w:hAnsiTheme="minorHAnsi" w:cstheme="minorHAnsi"/>
           <w:szCs w:val="24"/>
         </w:rPr>
-        <w:t xml:space="preserve">proporciona um gerenciamento intuitivo do </w:t>
-      </w:r>
-      <w:proofErr w:type="spellStart"/>
-      <w:r>
-        <w:rPr>
-          <w:rFonts w:asciiTheme="minorHAnsi" w:hAnsiTheme="minorHAnsi" w:cstheme="minorHAnsi"/>
-          <w:szCs w:val="24"/>
-        </w:rPr>
-        <w:t>PostgreSQL</w:t>
-      </w:r>
-      <w:proofErr w:type="spellEnd"/>
-      <w:r>
-        <w:rPr>
-          <w:rFonts w:asciiTheme="minorHAnsi" w:hAnsiTheme="minorHAnsi" w:cstheme="minorHAnsi"/>
-          <w:szCs w:val="24"/>
-        </w:rPr>
-        <w:t xml:space="preserve">, permitindo visualização de tabelas, criação de consultas SQL e monitoramento de desempenho. </w:t>
+        <w:t xml:space="preserve">proporciona um gerenciamento intuitivo do PostgreSQL, permitindo visualização de tabelas, criação de consultas SQL e monitoramento de desempenho. </w:t>
       </w:r>
     </w:p>
     <w:p>
@@ -6165,47 +6013,212 @@
           <w:rFonts w:asciiTheme="minorHAnsi" w:hAnsiTheme="minorHAnsi" w:cstheme="minorHAnsi"/>
           <w:szCs w:val="24"/>
         </w:rPr>
-        <w:t xml:space="preserve"> e menus. Sua importância </w:t>
-      </w:r>
+        <w:t xml:space="preserve"> e menus. Sua importância é</w:t>
+      </w:r>
+      <w:r>
+        <w:rPr>
+          <w:rFonts w:asciiTheme="minorHAnsi" w:hAnsiTheme="minorHAnsi" w:cstheme="minorHAnsi"/>
+          <w:szCs w:val="24"/>
+        </w:rPr>
+        <w:t xml:space="preserve"> na facilitação do uso, garantindo usabilidade e acessibilidade, </w:t>
+      </w:r>
+      <w:r>
+        <w:rPr>
+          <w:rFonts w:asciiTheme="minorHAnsi" w:hAnsiTheme="minorHAnsi" w:cstheme="minorHAnsi"/>
+          <w:szCs w:val="24"/>
+        </w:rPr>
+        <w:t>permitindo que todos interajam de maneira intuitiva. Um design</w:t>
+      </w:r>
+      <w:r>
+        <w:rPr>
+          <w:rFonts w:asciiTheme="minorHAnsi" w:hAnsiTheme="minorHAnsi" w:cstheme="minorHAnsi"/>
+          <w:szCs w:val="24"/>
+        </w:rPr>
+        <w:t xml:space="preserve"> bem elaborado não apenas melhora a experiência do usuário, mas também aumenta sua satisfação e fidelidade ao produto.</w:t>
+      </w:r>
+    </w:p>
+    <w:p>
+      <w:pPr>
+        <w:jc w:val="both"/>
+        <w:rPr>
+          <w:rFonts w:asciiTheme="minorHAnsi" w:hAnsiTheme="minorHAnsi" w:cstheme="minorHAnsi"/>
+          <w:szCs w:val="24"/>
+        </w:rPr>
+      </w:pPr>
+    </w:p>
+    <w:p>
+      <w:pPr>
+        <w:ind w:firstLine="0"/>
+        <w:jc w:val="both"/>
+        <w:rPr>
+          <w:rFonts w:asciiTheme="minorHAnsi" w:hAnsiTheme="minorHAnsi" w:cstheme="minorHAnsi"/>
+          <w:b/>
+          <w:szCs w:val="24"/>
+        </w:rPr>
+      </w:pPr>
+      <w:r>
+        <w:rPr>
+          <w:rFonts w:asciiTheme="minorHAnsi" w:hAnsiTheme="minorHAnsi" w:cstheme="minorHAnsi"/>
+          <w:b/>
+          <w:szCs w:val="24"/>
+        </w:rPr>
+        <w:t>5.1</w:t>
+      </w:r>
+      <w:r>
+        <w:rPr>
+          <w:rFonts w:asciiTheme="minorHAnsi" w:hAnsiTheme="minorHAnsi" w:cstheme="minorHAnsi"/>
+          <w:b/>
+          <w:szCs w:val="24"/>
+        </w:rPr>
+        <w:t xml:space="preserve"> Paleta de Cores</w:t>
+      </w:r>
+    </w:p>
+    <w:p>
+      <w:pPr>
+        <w:keepNext/>
+        <w:jc w:val="both"/>
+        <w:rPr>
+          <w:rFonts w:asciiTheme="minorHAnsi" w:hAnsiTheme="minorHAnsi" w:cstheme="minorHAnsi"/>
+          <w:szCs w:val="24"/>
+        </w:rPr>
+      </w:pPr>
+      <w:r>
+        <w:rPr>
+          <w:rFonts w:asciiTheme="minorHAnsi" w:hAnsiTheme="minorHAnsi" w:cstheme="minorHAnsi"/>
+          <w:noProof/>
+          <w:szCs w:val="24"/>
+          <w:lang w:eastAsia="pt-BR"/>
+        </w:rPr>
+        <w:drawing>
+          <wp:anchor distT="0" distB="0" distL="114300" distR="114300" simplePos="0" relativeHeight="251666432" behindDoc="0" locked="0" layoutInCell="1" allowOverlap="1" wp14:anchorId="2085BFF9" wp14:editId="390B700E">
+            <wp:simplePos x="0" y="0"/>
+            <wp:positionH relativeFrom="margin">
+              <wp:align>left</wp:align>
+            </wp:positionH>
+            <wp:positionV relativeFrom="paragraph">
+              <wp:posOffset>1704648</wp:posOffset>
+            </wp:positionV>
+            <wp:extent cx="5760085" cy="3757189"/>
+            <wp:effectExtent l="0" t="0" r="0" b="0"/>
+            <wp:wrapSquare wrapText="bothSides"/>
+            <wp:docPr id="4" name="Imagem 4"/>
+            <wp:cNvGraphicFramePr>
+              <a:graphicFrameLocks xmlns:a="http://schemas.openxmlformats.org/drawingml/2006/main" noChangeAspect="1"/>
+            </wp:cNvGraphicFramePr>
+            <a:graphic xmlns:a="http://schemas.openxmlformats.org/drawingml/2006/main">
+              <a:graphicData uri="http://schemas.openxmlformats.org/drawingml/2006/picture">
+                <pic:pic xmlns:pic="http://schemas.openxmlformats.org/drawingml/2006/picture">
+                  <pic:nvPicPr>
+                    <pic:cNvPr id="4" name="AdobeColor-color theme_download.jpeg"/>
+                    <pic:cNvPicPr/>
+                  </pic:nvPicPr>
+                  <pic:blipFill>
+                    <a:blip r:embed="rId10" cstate="print">
+                      <a:extLst>
+                        <a:ext uri="{28A0092B-C50C-407E-A947-70E740481C1C}">
+                          <a14:useLocalDpi xmlns:a14="http://schemas.microsoft.com/office/drawing/2010/main" val="0"/>
+                        </a:ext>
+                      </a:extLst>
+                    </a:blip>
+                    <a:stretch>
+                      <a:fillRect/>
+                    </a:stretch>
+                  </pic:blipFill>
+                  <pic:spPr>
+                    <a:xfrm>
+                      <a:off x="0" y="0"/>
+                      <a:ext cx="5760085" cy="3757189"/>
+                    </a:xfrm>
+                    <a:prstGeom prst="rect">
+                      <a:avLst/>
+                    </a:prstGeom>
+                  </pic:spPr>
+                </pic:pic>
+              </a:graphicData>
+            </a:graphic>
+          </wp:anchor>
+        </w:drawing>
+      </w:r>
+      <w:r>
+        <w:rPr>
+          <w:rFonts w:asciiTheme="minorHAnsi" w:hAnsiTheme="minorHAnsi" w:cstheme="minorHAnsi"/>
+          <w:szCs w:val="24"/>
+        </w:rPr>
+        <w:t xml:space="preserve">A paleta de cores </w:t>
+      </w:r>
+      <w:r>
+        <w:rPr>
+          <w:rFonts w:asciiTheme="minorHAnsi" w:hAnsiTheme="minorHAnsi" w:cstheme="minorHAnsi"/>
+          <w:szCs w:val="24"/>
+        </w:rPr>
+        <w:t xml:space="preserve">descrita na Figura 3 </w:t>
+      </w:r>
+      <w:r>
+        <w:rPr>
+          <w:rFonts w:asciiTheme="minorHAnsi" w:hAnsiTheme="minorHAnsi" w:cstheme="minorHAnsi"/>
+          <w:szCs w:val="24"/>
+        </w:rPr>
+        <w:t>foi cuidadosamente selecionada para criar uma atmosfera de confiança, criatividade e tranquilidade. As cores escolhidas foram baseadas em princípios psicológicos e visuais, que visam proporcionar uma experiência harmoniosa ao usuário. A combinação dos tons de azul e cores neutras tem o objetivo de transmitir sensações específicas, de acordo com as necessidades do site.</w:t>
+      </w:r>
+    </w:p>
+    <w:p>
+      <w:pPr>
+        <w:keepNext/>
+        <w:jc w:val="both"/>
+      </w:pPr>
+    </w:p>
+    <w:p>
+      <w:pPr>
+        <w:pStyle w:val="Legenda"/>
+        <w:jc w:val="center"/>
+        <w:rPr>
+          <w:rFonts w:asciiTheme="minorHAnsi" w:hAnsiTheme="minorHAnsi" w:cstheme="minorHAnsi"/>
+          <w:szCs w:val="24"/>
+        </w:rPr>
+      </w:pPr>
+      <w:r>
+        <w:t xml:space="preserve">Figura </w:t>
+      </w:r>
+      <w:fldSimple w:instr=" SEQ Figura \* ARABIC ">
+        <w:r>
+          <w:rPr>
+            <w:noProof/>
+          </w:rPr>
+          <w:t>3</w:t>
+        </w:r>
+      </w:fldSimple>
+      <w:r>
+        <w:t xml:space="preserve"> - Paleta de Cores</w:t>
+      </w:r>
+    </w:p>
+    <w:p>
+      <w:pPr>
+        <w:jc w:val="both"/>
+        <w:rPr>
+          <w:rFonts w:asciiTheme="minorHAnsi" w:hAnsiTheme="minorHAnsi" w:cstheme="minorHAnsi"/>
+          <w:szCs w:val="24"/>
+        </w:rPr>
+      </w:pPr>
+    </w:p>
+    <w:p>
+      <w:pPr>
+        <w:jc w:val="both"/>
+        <w:rPr>
+          <w:rFonts w:asciiTheme="minorHAnsi" w:hAnsiTheme="minorHAnsi" w:cstheme="minorHAnsi"/>
+          <w:szCs w:val="24"/>
+        </w:rPr>
+      </w:pPr>
+    </w:p>
+    <w:p>
+      <w:pPr>
+        <w:jc w:val="both"/>
+        <w:rPr>
+          <w:rFonts w:asciiTheme="minorHAnsi" w:hAnsiTheme="minorHAnsi" w:cstheme="minorHAnsi"/>
+          <w:szCs w:val="24"/>
+        </w:rPr>
+      </w:pPr>
       <w:bookmarkStart w:id="0" w:name="_GoBack"/>
       <w:bookmarkEnd w:id="0"/>
-      <w:r>
-        <w:rPr>
-          <w:rFonts w:asciiTheme="minorHAnsi" w:hAnsiTheme="minorHAnsi" w:cstheme="minorHAnsi"/>
-          <w:szCs w:val="24"/>
-        </w:rPr>
-        <w:t>é</w:t>
-      </w:r>
-      <w:r>
-        <w:rPr>
-          <w:rFonts w:asciiTheme="minorHAnsi" w:hAnsiTheme="minorHAnsi" w:cstheme="minorHAnsi"/>
-          <w:szCs w:val="24"/>
-        </w:rPr>
-        <w:t xml:space="preserve"> na facilitação do uso, garantindo usabilidade e acessibilidade, </w:t>
-      </w:r>
-      <w:r>
-        <w:rPr>
-          <w:rFonts w:asciiTheme="minorHAnsi" w:hAnsiTheme="minorHAnsi" w:cstheme="minorHAnsi"/>
-          <w:szCs w:val="24"/>
-        </w:rPr>
-        <w:t>permitindo que todos interajam de maneira intuitiva. Um design</w:t>
-      </w:r>
-      <w:r>
-        <w:rPr>
-          <w:rFonts w:asciiTheme="minorHAnsi" w:hAnsiTheme="minorHAnsi" w:cstheme="minorHAnsi"/>
-          <w:szCs w:val="24"/>
-        </w:rPr>
-        <w:t xml:space="preserve"> bem elaborado não apenas melhora a experiência do usuário, mas também aumenta sua satisfação e fidelidade ao produto.</w:t>
-      </w:r>
-    </w:p>
-    <w:p>
-      <w:pPr>
-        <w:jc w:val="both"/>
-        <w:rPr>
-          <w:rFonts w:asciiTheme="minorHAnsi" w:hAnsiTheme="minorHAnsi" w:cstheme="minorHAnsi"/>
-          <w:szCs w:val="24"/>
-        </w:rPr>
-      </w:pPr>
     </w:p>
     <w:p>
       <w:pPr>
@@ -6223,32 +6236,239 @@
           <w:b/>
           <w:szCs w:val="24"/>
         </w:rPr>
-        <w:t>5.1</w:t>
-      </w:r>
-      <w:r>
-        <w:rPr>
-          <w:rFonts w:asciiTheme="minorHAnsi" w:hAnsiTheme="minorHAnsi" w:cstheme="minorHAnsi"/>
-          <w:b/>
-          <w:szCs w:val="24"/>
-        </w:rPr>
-        <w:t xml:space="preserve"> Paleta de Cores</w:t>
-      </w:r>
-    </w:p>
-    <w:p>
-      <w:pPr>
-        <w:jc w:val="both"/>
-        <w:rPr>
-          <w:rFonts w:asciiTheme="minorHAnsi" w:hAnsiTheme="minorHAnsi" w:cstheme="minorHAnsi"/>
-          <w:szCs w:val="24"/>
-        </w:rPr>
-      </w:pPr>
-      <w:r>
-        <w:rPr>
-          <w:rFonts w:asciiTheme="minorHAnsi" w:hAnsiTheme="minorHAnsi" w:cstheme="minorHAnsi"/>
-          <w:szCs w:val="24"/>
-        </w:rPr>
-        <w:t>Escreva sobre a paleta de cores e insira a imagem delas</w:t>
-      </w:r>
+        <w:lastRenderedPageBreak/>
+        <w:t>5.</w:t>
+      </w:r>
+      <w:r>
+        <w:rPr>
+          <w:rFonts w:asciiTheme="minorHAnsi" w:hAnsiTheme="minorHAnsi" w:cstheme="minorHAnsi"/>
+          <w:b/>
+          <w:szCs w:val="24"/>
+        </w:rPr>
+        <w:t>2</w:t>
+      </w:r>
+      <w:r>
+        <w:rPr>
+          <w:rFonts w:asciiTheme="minorHAnsi" w:hAnsiTheme="minorHAnsi" w:cstheme="minorHAnsi"/>
+          <w:b/>
+          <w:szCs w:val="24"/>
+        </w:rPr>
+        <w:t xml:space="preserve"> Mockup</w:t>
+      </w:r>
+    </w:p>
+    <w:p>
+      <w:pPr>
+        <w:jc w:val="both"/>
+        <w:rPr>
+          <w:rFonts w:asciiTheme="minorHAnsi" w:hAnsiTheme="minorHAnsi" w:cstheme="minorHAnsi"/>
+          <w:szCs w:val="24"/>
+        </w:rPr>
+      </w:pPr>
+      <w:r>
+        <w:rPr>
+          <w:rFonts w:asciiTheme="minorHAnsi" w:hAnsiTheme="minorHAnsi" w:cstheme="minorHAnsi"/>
+          <w:szCs w:val="24"/>
+        </w:rPr>
+        <w:t xml:space="preserve">Texto antes da imagem, relatando a qual entidade aquela interface pertence </w:t>
+      </w:r>
+    </w:p>
+    <w:p>
+      <w:pPr>
+        <w:jc w:val="both"/>
+        <w:rPr>
+          <w:rFonts w:asciiTheme="minorHAnsi" w:hAnsiTheme="minorHAnsi" w:cstheme="minorHAnsi"/>
+          <w:szCs w:val="24"/>
+        </w:rPr>
+      </w:pPr>
+    </w:p>
+    <w:p>
+      <w:pPr>
+        <w:jc w:val="both"/>
+        <w:rPr>
+          <w:rFonts w:asciiTheme="minorHAnsi" w:hAnsiTheme="minorHAnsi" w:cstheme="minorHAnsi"/>
+          <w:szCs w:val="24"/>
+        </w:rPr>
+      </w:pPr>
+    </w:p>
+    <w:p>
+      <w:pPr>
+        <w:jc w:val="both"/>
+        <w:rPr>
+          <w:rFonts w:asciiTheme="minorHAnsi" w:hAnsiTheme="minorHAnsi" w:cstheme="minorHAnsi"/>
+          <w:szCs w:val="24"/>
+        </w:rPr>
+      </w:pPr>
+    </w:p>
+    <w:p>
+      <w:pPr>
+        <w:jc w:val="both"/>
+        <w:rPr>
+          <w:rFonts w:asciiTheme="minorHAnsi" w:hAnsiTheme="minorHAnsi" w:cstheme="minorHAnsi"/>
+          <w:szCs w:val="24"/>
+        </w:rPr>
+      </w:pPr>
+    </w:p>
+    <w:p>
+      <w:pPr>
+        <w:jc w:val="both"/>
+        <w:rPr>
+          <w:rFonts w:asciiTheme="minorHAnsi" w:hAnsiTheme="minorHAnsi" w:cstheme="minorHAnsi"/>
+          <w:szCs w:val="24"/>
+        </w:rPr>
+      </w:pPr>
+    </w:p>
+    <w:p>
+      <w:pPr>
+        <w:jc w:val="both"/>
+        <w:rPr>
+          <w:rFonts w:asciiTheme="minorHAnsi" w:hAnsiTheme="minorHAnsi" w:cstheme="minorHAnsi"/>
+          <w:szCs w:val="24"/>
+        </w:rPr>
+      </w:pPr>
+    </w:p>
+    <w:p>
+      <w:pPr>
+        <w:jc w:val="both"/>
+        <w:rPr>
+          <w:rFonts w:asciiTheme="minorHAnsi" w:hAnsiTheme="minorHAnsi" w:cstheme="minorHAnsi"/>
+          <w:szCs w:val="24"/>
+        </w:rPr>
+      </w:pPr>
+    </w:p>
+    <w:p>
+      <w:pPr>
+        <w:jc w:val="both"/>
+        <w:rPr>
+          <w:rFonts w:asciiTheme="minorHAnsi" w:hAnsiTheme="minorHAnsi" w:cstheme="minorHAnsi"/>
+          <w:szCs w:val="24"/>
+        </w:rPr>
+      </w:pPr>
+    </w:p>
+    <w:p>
+      <w:pPr>
+        <w:jc w:val="both"/>
+        <w:rPr>
+          <w:rFonts w:asciiTheme="minorHAnsi" w:hAnsiTheme="minorHAnsi" w:cstheme="minorHAnsi"/>
+          <w:szCs w:val="24"/>
+        </w:rPr>
+      </w:pPr>
+    </w:p>
+    <w:p>
+      <w:pPr>
+        <w:jc w:val="both"/>
+        <w:rPr>
+          <w:rFonts w:asciiTheme="minorHAnsi" w:hAnsiTheme="minorHAnsi" w:cstheme="minorHAnsi"/>
+          <w:szCs w:val="24"/>
+        </w:rPr>
+      </w:pPr>
+    </w:p>
+    <w:p>
+      <w:pPr>
+        <w:jc w:val="both"/>
+        <w:rPr>
+          <w:rFonts w:asciiTheme="minorHAnsi" w:hAnsiTheme="minorHAnsi" w:cstheme="minorHAnsi"/>
+          <w:szCs w:val="24"/>
+        </w:rPr>
+      </w:pPr>
+    </w:p>
+    <w:p>
+      <w:pPr>
+        <w:jc w:val="both"/>
+        <w:rPr>
+          <w:rFonts w:asciiTheme="minorHAnsi" w:hAnsiTheme="minorHAnsi" w:cstheme="minorHAnsi"/>
+          <w:szCs w:val="24"/>
+        </w:rPr>
+      </w:pPr>
+    </w:p>
+    <w:p>
+      <w:pPr>
+        <w:jc w:val="both"/>
+        <w:rPr>
+          <w:rFonts w:asciiTheme="minorHAnsi" w:hAnsiTheme="minorHAnsi" w:cstheme="minorHAnsi"/>
+          <w:szCs w:val="24"/>
+        </w:rPr>
+      </w:pPr>
+    </w:p>
+    <w:p>
+      <w:pPr>
+        <w:jc w:val="both"/>
+        <w:rPr>
+          <w:rFonts w:asciiTheme="minorHAnsi" w:hAnsiTheme="minorHAnsi" w:cstheme="minorHAnsi"/>
+          <w:szCs w:val="24"/>
+        </w:rPr>
+      </w:pPr>
+    </w:p>
+    <w:p>
+      <w:pPr>
+        <w:jc w:val="both"/>
+        <w:rPr>
+          <w:rFonts w:asciiTheme="minorHAnsi" w:hAnsiTheme="minorHAnsi" w:cstheme="minorHAnsi"/>
+          <w:szCs w:val="24"/>
+        </w:rPr>
+      </w:pPr>
+    </w:p>
+    <w:p>
+      <w:pPr>
+        <w:jc w:val="both"/>
+        <w:rPr>
+          <w:rFonts w:asciiTheme="minorHAnsi" w:hAnsiTheme="minorHAnsi" w:cstheme="minorHAnsi"/>
+          <w:szCs w:val="24"/>
+        </w:rPr>
+      </w:pPr>
+    </w:p>
+    <w:p>
+      <w:pPr>
+        <w:jc w:val="both"/>
+        <w:rPr>
+          <w:rFonts w:asciiTheme="minorHAnsi" w:hAnsiTheme="minorHAnsi" w:cstheme="minorHAnsi"/>
+          <w:szCs w:val="24"/>
+        </w:rPr>
+      </w:pPr>
+    </w:p>
+    <w:p>
+      <w:pPr>
+        <w:jc w:val="both"/>
+        <w:rPr>
+          <w:rFonts w:asciiTheme="minorHAnsi" w:hAnsiTheme="minorHAnsi" w:cstheme="minorHAnsi"/>
+          <w:szCs w:val="24"/>
+        </w:rPr>
+      </w:pPr>
+    </w:p>
+    <w:p>
+      <w:pPr>
+        <w:jc w:val="both"/>
+        <w:rPr>
+          <w:rFonts w:asciiTheme="minorHAnsi" w:hAnsiTheme="minorHAnsi" w:cstheme="minorHAnsi"/>
+          <w:szCs w:val="24"/>
+        </w:rPr>
+      </w:pPr>
+    </w:p>
+    <w:p>
+      <w:pPr>
+        <w:jc w:val="both"/>
+        <w:rPr>
+          <w:rFonts w:asciiTheme="minorHAnsi" w:hAnsiTheme="minorHAnsi" w:cstheme="minorHAnsi"/>
+          <w:szCs w:val="24"/>
+        </w:rPr>
+      </w:pPr>
+    </w:p>
+    <w:p>
+      <w:pPr>
+        <w:jc w:val="both"/>
+        <w:rPr>
+          <w:rFonts w:asciiTheme="minorHAnsi" w:hAnsiTheme="minorHAnsi" w:cstheme="minorHAnsi"/>
+          <w:szCs w:val="24"/>
+        </w:rPr>
+      </w:pPr>
+    </w:p>
+    <w:p>
+      <w:pPr>
+        <w:jc w:val="both"/>
+        <w:rPr>
+          <w:rFonts w:asciiTheme="minorHAnsi" w:hAnsiTheme="minorHAnsi" w:cstheme="minorHAnsi"/>
+          <w:szCs w:val="24"/>
+        </w:rPr>
+      </w:pPr>
     </w:p>
     <w:p>
       <w:pPr>
@@ -6284,283 +6504,6 @@
           <w:b/>
           <w:szCs w:val="24"/>
         </w:rPr>
-        <w:t>5.</w:t>
-      </w:r>
-      <w:r>
-        <w:rPr>
-          <w:rFonts w:asciiTheme="minorHAnsi" w:hAnsiTheme="minorHAnsi" w:cstheme="minorHAnsi"/>
-          <w:b/>
-          <w:szCs w:val="24"/>
-        </w:rPr>
-        <w:t>2</w:t>
-      </w:r>
-      <w:r>
-        <w:rPr>
-          <w:rFonts w:asciiTheme="minorHAnsi" w:hAnsiTheme="minorHAnsi" w:cstheme="minorHAnsi"/>
-          <w:b/>
-          <w:szCs w:val="24"/>
-        </w:rPr>
-        <w:t xml:space="preserve"> </w:t>
-      </w:r>
-      <w:proofErr w:type="spellStart"/>
-      <w:r>
-        <w:rPr>
-          <w:rFonts w:asciiTheme="minorHAnsi" w:hAnsiTheme="minorHAnsi" w:cstheme="minorHAnsi"/>
-          <w:b/>
-          <w:szCs w:val="24"/>
-        </w:rPr>
-        <w:t>Mockup</w:t>
-      </w:r>
-      <w:proofErr w:type="spellEnd"/>
-    </w:p>
-    <w:p>
-      <w:pPr>
-        <w:jc w:val="both"/>
-        <w:rPr>
-          <w:rFonts w:asciiTheme="minorHAnsi" w:hAnsiTheme="minorHAnsi" w:cstheme="minorHAnsi"/>
-          <w:szCs w:val="24"/>
-        </w:rPr>
-      </w:pPr>
-      <w:r>
-        <w:rPr>
-          <w:rFonts w:asciiTheme="minorHAnsi" w:hAnsiTheme="minorHAnsi" w:cstheme="minorHAnsi"/>
-          <w:szCs w:val="24"/>
-        </w:rPr>
-        <w:t xml:space="preserve">Texto antes da imagem, relatando a qual entidade aquela interface pertence </w:t>
-      </w:r>
-    </w:p>
-    <w:p>
-      <w:pPr>
-        <w:jc w:val="both"/>
-        <w:rPr>
-          <w:rFonts w:asciiTheme="minorHAnsi" w:hAnsiTheme="minorHAnsi" w:cstheme="minorHAnsi"/>
-          <w:szCs w:val="24"/>
-        </w:rPr>
-      </w:pPr>
-    </w:p>
-    <w:p>
-      <w:pPr>
-        <w:jc w:val="both"/>
-        <w:rPr>
-          <w:rFonts w:asciiTheme="minorHAnsi" w:hAnsiTheme="minorHAnsi" w:cstheme="minorHAnsi"/>
-          <w:szCs w:val="24"/>
-        </w:rPr>
-      </w:pPr>
-    </w:p>
-    <w:p>
-      <w:pPr>
-        <w:jc w:val="both"/>
-        <w:rPr>
-          <w:rFonts w:asciiTheme="minorHAnsi" w:hAnsiTheme="minorHAnsi" w:cstheme="minorHAnsi"/>
-          <w:szCs w:val="24"/>
-        </w:rPr>
-      </w:pPr>
-    </w:p>
-    <w:p>
-      <w:pPr>
-        <w:jc w:val="both"/>
-        <w:rPr>
-          <w:rFonts w:asciiTheme="minorHAnsi" w:hAnsiTheme="minorHAnsi" w:cstheme="minorHAnsi"/>
-          <w:szCs w:val="24"/>
-        </w:rPr>
-      </w:pPr>
-    </w:p>
-    <w:p>
-      <w:pPr>
-        <w:jc w:val="both"/>
-        <w:rPr>
-          <w:rFonts w:asciiTheme="minorHAnsi" w:hAnsiTheme="minorHAnsi" w:cstheme="minorHAnsi"/>
-          <w:szCs w:val="24"/>
-        </w:rPr>
-      </w:pPr>
-    </w:p>
-    <w:p>
-      <w:pPr>
-        <w:jc w:val="both"/>
-        <w:rPr>
-          <w:rFonts w:asciiTheme="minorHAnsi" w:hAnsiTheme="minorHAnsi" w:cstheme="minorHAnsi"/>
-          <w:szCs w:val="24"/>
-        </w:rPr>
-      </w:pPr>
-    </w:p>
-    <w:p>
-      <w:pPr>
-        <w:jc w:val="both"/>
-        <w:rPr>
-          <w:rFonts w:asciiTheme="minorHAnsi" w:hAnsiTheme="minorHAnsi" w:cstheme="minorHAnsi"/>
-          <w:szCs w:val="24"/>
-        </w:rPr>
-      </w:pPr>
-    </w:p>
-    <w:p>
-      <w:pPr>
-        <w:jc w:val="both"/>
-        <w:rPr>
-          <w:rFonts w:asciiTheme="minorHAnsi" w:hAnsiTheme="minorHAnsi" w:cstheme="minorHAnsi"/>
-          <w:szCs w:val="24"/>
-        </w:rPr>
-      </w:pPr>
-    </w:p>
-    <w:p>
-      <w:pPr>
-        <w:jc w:val="both"/>
-        <w:rPr>
-          <w:rFonts w:asciiTheme="minorHAnsi" w:hAnsiTheme="minorHAnsi" w:cstheme="minorHAnsi"/>
-          <w:szCs w:val="24"/>
-        </w:rPr>
-      </w:pPr>
-    </w:p>
-    <w:p>
-      <w:pPr>
-        <w:jc w:val="both"/>
-        <w:rPr>
-          <w:rFonts w:asciiTheme="minorHAnsi" w:hAnsiTheme="minorHAnsi" w:cstheme="minorHAnsi"/>
-          <w:szCs w:val="24"/>
-        </w:rPr>
-      </w:pPr>
-    </w:p>
-    <w:p>
-      <w:pPr>
-        <w:jc w:val="both"/>
-        <w:rPr>
-          <w:rFonts w:asciiTheme="minorHAnsi" w:hAnsiTheme="minorHAnsi" w:cstheme="minorHAnsi"/>
-          <w:szCs w:val="24"/>
-        </w:rPr>
-      </w:pPr>
-    </w:p>
-    <w:p>
-      <w:pPr>
-        <w:jc w:val="both"/>
-        <w:rPr>
-          <w:rFonts w:asciiTheme="minorHAnsi" w:hAnsiTheme="minorHAnsi" w:cstheme="minorHAnsi"/>
-          <w:szCs w:val="24"/>
-        </w:rPr>
-      </w:pPr>
-    </w:p>
-    <w:p>
-      <w:pPr>
-        <w:jc w:val="both"/>
-        <w:rPr>
-          <w:rFonts w:asciiTheme="minorHAnsi" w:hAnsiTheme="minorHAnsi" w:cstheme="minorHAnsi"/>
-          <w:szCs w:val="24"/>
-        </w:rPr>
-      </w:pPr>
-    </w:p>
-    <w:p>
-      <w:pPr>
-        <w:jc w:val="both"/>
-        <w:rPr>
-          <w:rFonts w:asciiTheme="minorHAnsi" w:hAnsiTheme="minorHAnsi" w:cstheme="minorHAnsi"/>
-          <w:szCs w:val="24"/>
-        </w:rPr>
-      </w:pPr>
-    </w:p>
-    <w:p>
-      <w:pPr>
-        <w:jc w:val="both"/>
-        <w:rPr>
-          <w:rFonts w:asciiTheme="minorHAnsi" w:hAnsiTheme="minorHAnsi" w:cstheme="minorHAnsi"/>
-          <w:szCs w:val="24"/>
-        </w:rPr>
-      </w:pPr>
-    </w:p>
-    <w:p>
-      <w:pPr>
-        <w:jc w:val="both"/>
-        <w:rPr>
-          <w:rFonts w:asciiTheme="minorHAnsi" w:hAnsiTheme="minorHAnsi" w:cstheme="minorHAnsi"/>
-          <w:szCs w:val="24"/>
-        </w:rPr>
-      </w:pPr>
-    </w:p>
-    <w:p>
-      <w:pPr>
-        <w:jc w:val="both"/>
-        <w:rPr>
-          <w:rFonts w:asciiTheme="minorHAnsi" w:hAnsiTheme="minorHAnsi" w:cstheme="minorHAnsi"/>
-          <w:szCs w:val="24"/>
-        </w:rPr>
-      </w:pPr>
-    </w:p>
-    <w:p>
-      <w:pPr>
-        <w:jc w:val="both"/>
-        <w:rPr>
-          <w:rFonts w:asciiTheme="minorHAnsi" w:hAnsiTheme="minorHAnsi" w:cstheme="minorHAnsi"/>
-          <w:szCs w:val="24"/>
-        </w:rPr>
-      </w:pPr>
-    </w:p>
-    <w:p>
-      <w:pPr>
-        <w:jc w:val="both"/>
-        <w:rPr>
-          <w:rFonts w:asciiTheme="minorHAnsi" w:hAnsiTheme="minorHAnsi" w:cstheme="minorHAnsi"/>
-          <w:szCs w:val="24"/>
-        </w:rPr>
-      </w:pPr>
-    </w:p>
-    <w:p>
-      <w:pPr>
-        <w:jc w:val="both"/>
-        <w:rPr>
-          <w:rFonts w:asciiTheme="minorHAnsi" w:hAnsiTheme="minorHAnsi" w:cstheme="minorHAnsi"/>
-          <w:szCs w:val="24"/>
-        </w:rPr>
-      </w:pPr>
-    </w:p>
-    <w:p>
-      <w:pPr>
-        <w:jc w:val="both"/>
-        <w:rPr>
-          <w:rFonts w:asciiTheme="minorHAnsi" w:hAnsiTheme="minorHAnsi" w:cstheme="minorHAnsi"/>
-          <w:szCs w:val="24"/>
-        </w:rPr>
-      </w:pPr>
-    </w:p>
-    <w:p>
-      <w:pPr>
-        <w:jc w:val="both"/>
-        <w:rPr>
-          <w:rFonts w:asciiTheme="minorHAnsi" w:hAnsiTheme="minorHAnsi" w:cstheme="minorHAnsi"/>
-          <w:szCs w:val="24"/>
-        </w:rPr>
-      </w:pPr>
-    </w:p>
-    <w:p>
-      <w:pPr>
-        <w:jc w:val="both"/>
-        <w:rPr>
-          <w:rFonts w:asciiTheme="minorHAnsi" w:hAnsiTheme="minorHAnsi" w:cstheme="minorHAnsi"/>
-          <w:szCs w:val="24"/>
-        </w:rPr>
-      </w:pPr>
-    </w:p>
-    <w:p>
-      <w:pPr>
-        <w:jc w:val="both"/>
-        <w:rPr>
-          <w:rFonts w:asciiTheme="minorHAnsi" w:hAnsiTheme="minorHAnsi" w:cstheme="minorHAnsi"/>
-          <w:szCs w:val="24"/>
-        </w:rPr>
-      </w:pPr>
-    </w:p>
-    <w:p>
-      <w:pPr>
-        <w:ind w:firstLine="0"/>
-        <w:jc w:val="both"/>
-        <w:rPr>
-          <w:rFonts w:asciiTheme="minorHAnsi" w:hAnsiTheme="minorHAnsi" w:cstheme="minorHAnsi"/>
-          <w:b/>
-          <w:szCs w:val="24"/>
-        </w:rPr>
-      </w:pPr>
-      <w:r>
-        <w:rPr>
-          <w:rFonts w:asciiTheme="minorHAnsi" w:hAnsiTheme="minorHAnsi" w:cstheme="minorHAnsi"/>
-          <w:b/>
-          <w:szCs w:val="24"/>
-        </w:rPr>
         <w:t>BIBLIOGRAFIA</w:t>
       </w:r>
     </w:p>
@@ -6825,7 +6768,7 @@
       </w:pPr>
     </w:p>
     <w:sectPr>
-      <w:headerReference w:type="default" r:id="rId10"/>
+      <w:headerReference w:type="default" r:id="rId11"/>
       <w:pgSz w:w="11906" w:h="16838"/>
       <w:pgMar w:top="1701" w:right="1134" w:bottom="1134" w:left="1701" w:header="709" w:footer="709" w:gutter="0"/>
       <w:cols w:space="708"/>
@@ -11180,7 +11123,7 @@
 </file>
 
 <file path=customXml/itemProps1.xml><?xml version="1.0" encoding="utf-8"?>
-<ds:datastoreItem xmlns:ds="http://schemas.openxmlformats.org/officeDocument/2006/customXml" ds:itemID="{0DA2203B-300D-4680-933A-AB93A0DB9356}">
+<ds:datastoreItem xmlns:ds="http://schemas.openxmlformats.org/officeDocument/2006/customXml" ds:itemID="{3287A98E-73B0-4911-8EBF-D28086D57A5F}">
   <ds:schemaRefs>
     <ds:schemaRef ds:uri="http://schemas.openxmlformats.org/officeDocument/2006/bibliography"/>
   </ds:schemaRefs>

</xml_diff>